<commit_message>
-Changed recharge debuff of shackle spell from 2 to 3 in guide. Ignore last commit that has an invisible comment.
</commit_message>
<xml_diff>
--- a/Docs/A&Dguide.docx
+++ b/Docs/A&Dguide.docx
@@ -15,17 +15,8 @@
           <w:rFonts w:cs="Aharoni"/>
           <w:b/>
         </w:rPr>
-        <w:t xml:space="preserve">Angels </w:t>
-      </w:r>
-      <w:proofErr w:type="spellStart"/>
-      <w:r>
-        <w:rPr>
-          <w:rFonts w:cs="Aharoni"/>
-          <w:b/>
-        </w:rPr>
-        <w:t>vs</w:t>
-      </w:r>
-      <w:proofErr w:type="spellEnd"/>
+        <w:t>Angels vs</w:t>
+      </w:r>
       <w:r>
         <w:rPr>
           <w:rFonts w:cs="Aharoni"/>
@@ -48,32 +39,19 @@
         <w:spacing w:after="0"/>
       </w:pPr>
       <w:r>
-        <w:t xml:space="preserve">The objective of </w:t>
-      </w:r>
-      <w:proofErr w:type="gramStart"/>
-      <w:r>
-        <w:t>Angels</w:t>
-      </w:r>
-      <w:proofErr w:type="gramEnd"/>
+        <w:t>The objective of Angels vs Demons (AvD) is to eliminate the opposing player’s champion. The champion for the Angels is the Arch Angel, and for the Demons it is the Arch Demon. The game plays somewhat similarly to chess except it adds a few more el</w:t>
+      </w:r>
+      <w:r>
+        <w:t>ements which are explained below</w:t>
+      </w:r>
+      <w:r>
+        <w:t>.</w:t>
+      </w:r>
       <w:r>
         <w:t xml:space="preserve"> </w:t>
       </w:r>
-      <w:proofErr w:type="spellStart"/>
-      <w:r>
-        <w:t>vs</w:t>
-      </w:r>
-      <w:proofErr w:type="spellEnd"/>
-      <w:r>
-        <w:t xml:space="preserve"> Demons (</w:t>
-      </w:r>
-      <w:proofErr w:type="spellStart"/>
-      <w:r>
-        <w:t>AvD</w:t>
-      </w:r>
-      <w:proofErr w:type="spellEnd"/>
-      <w:r>
-        <w:t>) is to eliminate the opposing player’s champion. The champion for the Angels is the Arch Angel, and for the Demons it is the Arch Demon. The game plays somewhat similarly to chess except it adds a few more elements which are explained below.</w:t>
-      </w:r>
+      <w:bookmarkStart w:id="0" w:name="_GoBack"/>
+      <w:bookmarkEnd w:id="0"/>
     </w:p>
     <w:p>
       <w:pPr>
@@ -109,15 +87,7 @@
     </w:p>
     <w:p>
       <w:r>
-        <w:t xml:space="preserve">The recharge number of a unit indicates how many turns that unit must wait after taking an action in order to be active again. For example, a unit displaying “Recharge: 1/3” means that unit has a total recharge of 3 turns and has 1 turn left until it can act again. The </w:t>
-      </w:r>
-      <w:proofErr w:type="gramStart"/>
-      <w:r>
-        <w:t>recharge counter</w:t>
-      </w:r>
-      <w:proofErr w:type="gramEnd"/>
-      <w:r>
-        <w:t xml:space="preserve"> of your units decrements at the beginning of your turn.</w:t>
+        <w:t>The recharge number of a unit indicates how many turns that unit must wait after taking an action in order to be active again. For example, a unit displaying “Recharge: 1/3” means that unit has a total recharge of 3 turns and has 1 turn left until it can act again. The recharge counter of your units decrements at the beginning of your turn.</w:t>
       </w:r>
     </w:p>
     <w:p/>
@@ -810,13 +780,8 @@
       <w:pPr>
         <w:spacing w:after="0"/>
       </w:pPr>
-      <w:proofErr w:type="spellStart"/>
-      <w:r>
-        <w:t>Mana</w:t>
-      </w:r>
-      <w:proofErr w:type="spellEnd"/>
-      <w:r>
-        <w:t xml:space="preserve"> Points:</w:t>
+      <w:r>
+        <w:t>Mana Points:</w:t>
       </w:r>
       <w:r>
         <w:tab/>
@@ -1357,8 +1322,6 @@
             <w:r>
               <w:t>Target unit is snared. Adds 3</w:t>
             </w:r>
-            <w:bookmarkStart w:id="0" w:name="_GoBack"/>
-            <w:bookmarkEnd w:id="0"/>
             <w:r>
               <w:t xml:space="preserve"> to rest time.</w:t>
             </w:r>
@@ -1463,14 +1426,12 @@
             <w:r>
               <w:t xml:space="preserve">Changes the target unit’s armour type to </w:t>
             </w:r>
-            <w:proofErr w:type="gramStart"/>
             <w:r>
               <w:rPr>
                 <w:i/>
               </w:rPr>
               <w:t>imbued</w:t>
             </w:r>
-            <w:proofErr w:type="gramEnd"/>
             <w:r>
               <w:t xml:space="preserve"> for 3</w:t>
             </w:r>
@@ -2973,7 +2934,7 @@
 </file>
 
 <file path=customXml/itemProps1.xml><?xml version="1.0" encoding="utf-8"?>
-<ds:datastoreItem xmlns:ds="http://schemas.openxmlformats.org/officeDocument/2006/customXml" ds:itemID="{8234F892-2DC0-4E70-90FD-51822945EDA6}">
+<ds:datastoreItem xmlns:ds="http://schemas.openxmlformats.org/officeDocument/2006/customXml" ds:itemID="{B054E80C-2481-48C9-B379-B12550BB4846}">
   <ds:schemaRefs>
     <ds:schemaRef ds:uri="http://schemas.openxmlformats.org/officeDocument/2006/bibliography"/>
   </ds:schemaRefs>

</xml_diff>

<commit_message>
-Added class files for all units. I decided to use team neutral types to remove code duplication (eg Peon represents either a Imp or Soldier). See comments in each class to see which units it represents. -Set up constructors to initialize all units with values from DvA guide doc. -I WILL BE COMMITING MORE FOR THESE CLASSES SOON! Don't modify them without talking to me first.
</commit_message>
<xml_diff>
--- a/Docs/A&Dguide.docx
+++ b/Docs/A&Dguide.docx
@@ -50,8 +50,6 @@
       <w:r>
         <w:t xml:space="preserve"> </w:t>
       </w:r>
-      <w:bookmarkStart w:id="0" w:name="_GoBack"/>
-      <w:bookmarkEnd w:id="0"/>
     </w:p>
     <w:p>
       <w:pPr>
@@ -691,6 +689,20 @@
         <w:spacing w:after="0"/>
       </w:pPr>
       <w:r>
+        <w:t>Attack Range:</w:t>
+      </w:r>
+      <w:r>
+        <w:tab/>
+        <w:t>3</w:t>
+      </w:r>
+      <w:bookmarkStart w:id="0" w:name="_GoBack"/>
+      <w:bookmarkEnd w:id="0"/>
+    </w:p>
+    <w:p>
+      <w:pPr>
+        <w:spacing w:after="0"/>
+      </w:pPr>
+      <w:r>
         <w:t>Special:</w:t>
       </w:r>
       <w:r>
@@ -707,18 +719,6 @@
       </w:r>
       <w:r>
         <w:t xml:space="preserve"> </w:t>
-      </w:r>
-    </w:p>
-    <w:p>
-      <w:pPr>
-        <w:spacing w:after="0"/>
-      </w:pPr>
-      <w:r>
-        <w:t>Attack Range:</w:t>
-      </w:r>
-      <w:r>
-        <w:tab/>
-        <w:t>3</w:t>
       </w:r>
     </w:p>
     <w:p>
@@ -1032,7 +1032,25 @@
         <w:tab/>
       </w:r>
       <w:r>
-        <w:t>Attacks affect a cross 2 area from the initial point.</w:t>
+        <w:t xml:space="preserve">Attacks </w:t>
+      </w:r>
+      <w:r>
+        <w:t>e</w:t>
+      </w:r>
+      <w:r>
+        <w:t>ffect a cross 2 area from the initial point.</w:t>
+      </w:r>
+    </w:p>
+    <w:p>
+      <w:pPr>
+        <w:spacing w:after="0"/>
+      </w:pPr>
+      <w:r>
+        <w:t>Projectile:</w:t>
+      </w:r>
+      <w:r>
+        <w:tab/>
+        <w:t>Can target any unit in attack range (no collision).</w:t>
       </w:r>
     </w:p>
     <w:p>
@@ -1487,7 +1505,6 @@
         <w:pStyle w:val="Heading1"/>
       </w:pPr>
       <w:r>
-        <w:lastRenderedPageBreak/>
         <w:t>Game Grid</w:t>
       </w:r>
     </w:p>
@@ -2934,7 +2951,7 @@
 </file>
 
 <file path=customXml/itemProps1.xml><?xml version="1.0" encoding="utf-8"?>
-<ds:datastoreItem xmlns:ds="http://schemas.openxmlformats.org/officeDocument/2006/customXml" ds:itemID="{B054E80C-2481-48C9-B379-B12550BB4846}">
+<ds:datastoreItem xmlns:ds="http://schemas.openxmlformats.org/officeDocument/2006/customXml" ds:itemID="{AACD619F-77DC-4DC7-A81E-827E20B69A9C}">
   <ds:schemaRefs>
     <ds:schemaRef ds:uri="http://schemas.openxmlformats.org/officeDocument/2006/bibliography"/>
   </ds:schemaRefs>

</xml_diff>

<commit_message>
- changed publishing info in the project file - adding player input mechanics to the A&D guide
</commit_message>
<xml_diff>
--- a/Docs/A&Dguide.docx
+++ b/Docs/A&Dguide.docx
@@ -1,6 +1,6 @@
 
 <file path=word/document.xml><?xml version="1.0" encoding="utf-8"?>
-<w:document xmlns:wpc="http://schemas.microsoft.com/office/word/2010/wordprocessingCanvas" xmlns:mc="http://schemas.openxmlformats.org/markup-compatibility/2006" xmlns:o="urn:schemas-microsoft-com:office:office" xmlns:r="http://schemas.openxmlformats.org/officeDocument/2006/relationships" xmlns:m="http://schemas.openxmlformats.org/officeDocument/2006/math" xmlns:v="urn:schemas-microsoft-com:vml" xmlns:wp14="http://schemas.microsoft.com/office/word/2010/wordprocessingDrawing" xmlns:wp="http://schemas.openxmlformats.org/drawingml/2006/wordprocessingDrawing" xmlns:w10="urn:schemas-microsoft-com:office:word" xmlns:w="http://schemas.openxmlformats.org/wordprocessingml/2006/main" xmlns:w14="http://schemas.microsoft.com/office/word/2010/wordml" xmlns:wpg="http://schemas.microsoft.com/office/word/2010/wordprocessingGroup" xmlns:wpi="http://schemas.microsoft.com/office/word/2010/wordprocessingInk" xmlns:wne="http://schemas.microsoft.com/office/word/2006/wordml" xmlns:wps="http://schemas.microsoft.com/office/word/2010/wordprocessingShape" mc:Ignorable="w14 wp14">
+<w:document xmlns:ve="http://schemas.openxmlformats.org/markup-compatibility/2006" xmlns:o="urn:schemas-microsoft-com:office:office" xmlns:r="http://schemas.openxmlformats.org/officeDocument/2006/relationships" xmlns:m="http://schemas.openxmlformats.org/officeDocument/2006/math" xmlns:v="urn:schemas-microsoft-com:vml" xmlns:wp="http://schemas.openxmlformats.org/drawingml/2006/wordprocessingDrawing" xmlns:w10="urn:schemas-microsoft-com:office:word" xmlns:w="http://schemas.openxmlformats.org/wordprocessingml/2006/main" xmlns:wne="http://schemas.microsoft.com/office/word/2006/wordml">
   <w:body>
     <w:p>
       <w:pPr>
@@ -15,8 +15,17 @@
           <w:rFonts w:cs="Aharoni"/>
           <w:b/>
         </w:rPr>
-        <w:t>Angels vs</w:t>
-      </w:r>
+        <w:t xml:space="preserve">Angels </w:t>
+      </w:r>
+      <w:proofErr w:type="spellStart"/>
+      <w:r>
+        <w:rPr>
+          <w:rFonts w:cs="Aharoni"/>
+          <w:b/>
+        </w:rPr>
+        <w:t>vs</w:t>
+      </w:r>
+      <w:proofErr w:type="spellEnd"/>
       <w:r>
         <w:rPr>
           <w:rFonts w:cs="Aharoni"/>
@@ -39,7 +48,31 @@
         <w:spacing w:after="0"/>
       </w:pPr>
       <w:r>
-        <w:t>The objective of Angels vs Demons (AvD) is to eliminate the opposing player’s champion. The champion for the Angels is the Arch Angel, and for the Demons it is the Arch Demon. The game plays somewhat similarly to chess except it adds a few more el</w:t>
+        <w:t xml:space="preserve">The objective of </w:t>
+      </w:r>
+      <w:proofErr w:type="gramStart"/>
+      <w:r>
+        <w:t>Angels</w:t>
+      </w:r>
+      <w:proofErr w:type="gramEnd"/>
+      <w:r>
+        <w:t xml:space="preserve"> </w:t>
+      </w:r>
+      <w:proofErr w:type="spellStart"/>
+      <w:r>
+        <w:t>vs</w:t>
+      </w:r>
+      <w:proofErr w:type="spellEnd"/>
+      <w:r>
+        <w:t xml:space="preserve"> Demons (</w:t>
+      </w:r>
+      <w:proofErr w:type="spellStart"/>
+      <w:r>
+        <w:t>AvD</w:t>
+      </w:r>
+      <w:proofErr w:type="spellEnd"/>
+      <w:r>
+        <w:t>) is to eliminate the opposing player’s champion. The champion for the Angels is the Arch Angel, and for the Demons it is the Arch Demon. The game plays somewhat similarly to chess except it adds a few more el</w:t>
       </w:r>
       <w:r>
         <w:t>ements which are explained below</w:t>
@@ -66,13 +99,37 @@
     </w:p>
     <w:p>
       <w:r>
-        <w:t>Every turn you may take one action. An action involves either moving a piece, attacking, or moving and attacking. Every time a unit takes an action that unit will need to ‘recharge’ for a set numbe</w:t>
-      </w:r>
-      <w:r>
-        <w:t xml:space="preserve">r of turns- the one exception to this rule is your champion’s spells. Your champion only needs to recharge when it moves or uses </w:t>
-      </w:r>
-      <w:r>
-        <w:t>the ‘rest’ spell.</w:t>
+        <w:t>Every turn you may take one action. An action involves either moving a piece, attacking</w:t>
+      </w:r>
+      <w:r>
+        <w:t xml:space="preserve"> with a piece</w:t>
+      </w:r>
+      <w:r>
+        <w:t xml:space="preserve">, or </w:t>
+      </w:r>
+      <w:r>
+        <w:t xml:space="preserve">both </w:t>
+      </w:r>
+      <w:r>
+        <w:t>moving and attacking. Every time a unit takes an action</w:t>
+      </w:r>
+      <w:r>
+        <w:t>,</w:t>
+      </w:r>
+      <w:r>
+        <w:t xml:space="preserve"> that unit will need to ‘recharge’ for a set numbe</w:t>
+      </w:r>
+      <w:r>
+        <w:t xml:space="preserve">r of turns. The </w:t>
+      </w:r>
+      <w:r>
+        <w:t xml:space="preserve">one exception to this rule is your champion’s spells. Your champion only needs to recharge when it moves or uses </w:t>
+      </w:r>
+      <w:r>
+        <w:t>the ‘R</w:t>
+      </w:r>
+      <w:r>
+        <w:t>est’ spell.</w:t>
       </w:r>
     </w:p>
     <w:p>
@@ -85,19 +142,128 @@
     </w:p>
     <w:p>
       <w:r>
-        <w:t>The recharge number of a unit indicates how many turns that unit must wait after taking an action in order to be active again. For example, a unit displaying “Recharge: 1/3” means that unit has a total recharge of 3 turns and has 1 turn left until it can act again. The recharge counter of your units decrements at the beginning of your turn.</w:t>
-      </w:r>
-    </w:p>
-    <w:p/>
-    <w:p/>
-    <w:p/>
-    <w:p/>
-    <w:p/>
-    <w:p/>
-    <w:p/>
-    <w:p/>
-    <w:p/>
-    <w:p/>
+        <w:t xml:space="preserve">The recharge number of a unit indicates how many turns that unit must wait after taking an action in order to be active again. For example, </w:t>
+      </w:r>
+      <w:r>
+        <w:t>a unit displaying “Recharge: 1</w:t>
+      </w:r>
+      <w:r>
+        <w:t xml:space="preserve">” means that unit </w:t>
+      </w:r>
+      <w:r>
+        <w:t xml:space="preserve">has 1 turn left until it can act again. The </w:t>
+      </w:r>
+      <w:proofErr w:type="gramStart"/>
+      <w:r>
+        <w:t>recharge counter</w:t>
+      </w:r>
+      <w:proofErr w:type="gramEnd"/>
+      <w:r>
+        <w:t xml:space="preserve"> of your units decrements at the beginning of your turn.</w:t>
+      </w:r>
+    </w:p>
+    <w:p>
+      <w:pPr>
+        <w:pStyle w:val="Heading3"/>
+      </w:pPr>
+      <w:r>
+        <w:t>Player Input</w:t>
+      </w:r>
+    </w:p>
+    <w:p>
+      <w:r>
+        <w:t>The basic input for the gam</w:t>
+      </w:r>
+      <w:r>
+        <w:t xml:space="preserve">e is handled by </w:t>
+      </w:r>
+      <w:r>
+        <w:t>moving the cursor on the board to select which tile you want to effect.</w:t>
+      </w:r>
+      <w:r>
+        <w:t xml:space="preserve"> Pressing enter when a unit is selected will perform different actions based on what the current state of the game.</w:t>
+      </w:r>
+      <w:r>
+        <w:t xml:space="preserve"> The basic </w:t>
+      </w:r>
+      <w:proofErr w:type="gramStart"/>
+      <w:r>
+        <w:t>list of commands are</w:t>
+      </w:r>
+      <w:proofErr w:type="gramEnd"/>
+      <w:r>
+        <w:t>:</w:t>
+      </w:r>
+    </w:p>
+    <w:p>
+      <w:pPr>
+        <w:pStyle w:val="ListParagraph"/>
+        <w:numPr>
+          <w:ilvl w:val="0"/>
+          <w:numId w:val="3"/>
+        </w:numPr>
+      </w:pPr>
+      <w:r>
+        <w:t>Arrow keys: move the cursor</w:t>
+      </w:r>
+    </w:p>
+    <w:p>
+      <w:pPr>
+        <w:pStyle w:val="ListParagraph"/>
+        <w:numPr>
+          <w:ilvl w:val="0"/>
+          <w:numId w:val="3"/>
+        </w:numPr>
+      </w:pPr>
+      <w:r>
+        <w:t>Enter: selects/deselects a unit</w:t>
+      </w:r>
+    </w:p>
+    <w:p>
+      <w:pPr>
+        <w:pStyle w:val="ListParagraph"/>
+        <w:numPr>
+          <w:ilvl w:val="0"/>
+          <w:numId w:val="3"/>
+        </w:numPr>
+      </w:pPr>
+      <w:r>
+        <w:t>‘E’: ends the current phase</w:t>
+      </w:r>
+    </w:p>
+    <w:p>
+      <w:pPr>
+        <w:pStyle w:val="ListParagraph"/>
+        <w:numPr>
+          <w:ilvl w:val="0"/>
+          <w:numId w:val="3"/>
+        </w:numPr>
+      </w:pPr>
+      <w:r>
+        <w:t>‘U’: undoes previous move</w:t>
+      </w:r>
+    </w:p>
+    <w:p>
+      <w:pPr>
+        <w:pStyle w:val="ListParagraph"/>
+        <w:numPr>
+          <w:ilvl w:val="0"/>
+          <w:numId w:val="3"/>
+        </w:numPr>
+      </w:pPr>
+    </w:p>
+    <w:p>
+      <w:pPr>
+        <w:pStyle w:val="ListParagraph"/>
+        <w:numPr>
+          <w:ilvl w:val="0"/>
+          <w:numId w:val="3"/>
+        </w:numPr>
+      </w:pPr>
+      <w:r>
+        <w:br w:type="page"/>
+      </w:r>
+    </w:p>
     <w:p>
       <w:pPr>
         <w:pStyle w:val="Heading1"/>
@@ -780,8 +946,13 @@
       <w:pPr>
         <w:spacing w:after="0"/>
       </w:pPr>
-      <w:r>
-        <w:t>Mana Points:</w:t>
+      <w:proofErr w:type="spellStart"/>
+      <w:r>
+        <w:t>Mana</w:t>
+      </w:r>
+      <w:proofErr w:type="spellEnd"/>
+      <w:r>
+        <w:t xml:space="preserve"> Points:</w:t>
       </w:r>
       <w:r>
         <w:tab/>
@@ -1119,7 +1290,7 @@
       <w:tblPr>
         <w:tblStyle w:val="LightShading"/>
         <w:tblW w:w="0" w:type="auto"/>
-        <w:tblLook w:val="04A0" w:firstRow="1" w:lastRow="0" w:firstColumn="1" w:lastColumn="0" w:noHBand="0" w:noVBand="1"/>
+        <w:tblLook w:val="04A0"/>
       </w:tblPr>
       <w:tblGrid>
         <w:gridCol w:w="3192"/>
@@ -1128,11 +1299,11 @@
       </w:tblGrid>
       <w:tr>
         <w:trPr>
-          <w:cnfStyle w:val="100000000000" w:firstRow="1" w:lastRow="0" w:firstColumn="0" w:lastColumn="0" w:oddVBand="0" w:evenVBand="0" w:oddHBand="0" w:evenHBand="0" w:firstRowFirstColumn="0" w:firstRowLastColumn="0" w:lastRowFirstColumn="0" w:lastRowLastColumn="0"/>
+          <w:cnfStyle w:val="100000000000"/>
         </w:trPr>
         <w:tc>
           <w:tcPr>
-            <w:cnfStyle w:val="001000000000" w:firstRow="0" w:lastRow="0" w:firstColumn="1" w:lastColumn="0" w:oddVBand="0" w:evenVBand="0" w:oddHBand="0" w:evenHBand="0" w:firstRowFirstColumn="0" w:firstRowLastColumn="0" w:lastRowFirstColumn="0" w:lastRowLastColumn="0"/>
+            <w:cnfStyle w:val="001000000000"/>
             <w:tcW w:w="3192" w:type="dxa"/>
           </w:tcPr>
           <w:p>
@@ -1155,7 +1326,7 @@
           </w:tcPr>
           <w:p>
             <w:pPr>
-              <w:cnfStyle w:val="100000000000" w:firstRow="1" w:lastRow="0" w:firstColumn="0" w:lastColumn="0" w:oddVBand="0" w:evenVBand="0" w:oddHBand="0" w:evenHBand="0" w:firstRowFirstColumn="0" w:firstRowLastColumn="0" w:lastRowFirstColumn="0" w:lastRowLastColumn="0"/>
+              <w:cnfStyle w:val="100000000000"/>
               <w:rPr>
                 <w:b/>
               </w:rPr>
@@ -1174,7 +1345,7 @@
           </w:tcPr>
           <w:p>
             <w:pPr>
-              <w:cnfStyle w:val="100000000000" w:firstRow="1" w:lastRow="0" w:firstColumn="0" w:lastColumn="0" w:oddVBand="0" w:evenVBand="0" w:oddHBand="0" w:evenHBand="0" w:firstRowFirstColumn="0" w:firstRowLastColumn="0" w:lastRowFirstColumn="0" w:lastRowLastColumn="0"/>
+              <w:cnfStyle w:val="100000000000"/>
               <w:rPr>
                 <w:b/>
               </w:rPr>
@@ -1190,11 +1361,11 @@
       </w:tr>
       <w:tr>
         <w:trPr>
-          <w:cnfStyle w:val="000000100000" w:firstRow="0" w:lastRow="0" w:firstColumn="0" w:lastColumn="0" w:oddVBand="0" w:evenVBand="0" w:oddHBand="1" w:evenHBand="0" w:firstRowFirstColumn="0" w:firstRowLastColumn="0" w:lastRowFirstColumn="0" w:lastRowLastColumn="0"/>
+          <w:cnfStyle w:val="000000100000"/>
         </w:trPr>
         <w:tc>
           <w:tcPr>
-            <w:cnfStyle w:val="001000000000" w:firstRow="0" w:lastRow="0" w:firstColumn="1" w:lastColumn="0" w:oddVBand="0" w:evenVBand="0" w:oddHBand="0" w:evenHBand="0" w:firstRowFirstColumn="0" w:firstRowLastColumn="0" w:lastRowFirstColumn="0" w:lastRowLastColumn="0"/>
+            <w:cnfStyle w:val="001000000000"/>
             <w:tcW w:w="3192" w:type="dxa"/>
           </w:tcPr>
           <w:p>
@@ -1212,7 +1383,7 @@
           </w:tcPr>
           <w:p>
             <w:pPr>
-              <w:cnfStyle w:val="000000100000" w:firstRow="0" w:lastRow="0" w:firstColumn="0" w:lastColumn="0" w:oddVBand="0" w:evenVBand="0" w:oddHBand="1" w:evenHBand="0" w:firstRowFirstColumn="0" w:firstRowLastColumn="0" w:lastRowFirstColumn="0" w:lastRowLastColumn="0"/>
+              <w:cnfStyle w:val="000000100000"/>
             </w:pPr>
             <w:r>
               <w:t>20 MP</w:t>
@@ -1225,7 +1396,7 @@
           </w:tcPr>
           <w:p>
             <w:pPr>
-              <w:cnfStyle w:val="000000100000" w:firstRow="0" w:lastRow="0" w:firstColumn="0" w:lastColumn="0" w:oddVBand="0" w:evenVBand="0" w:oddHBand="1" w:evenHBand="0" w:firstRowFirstColumn="0" w:firstRowLastColumn="0" w:lastRowFirstColumn="0" w:lastRowLastColumn="0"/>
+              <w:cnfStyle w:val="000000100000"/>
             </w:pPr>
             <w:r>
               <w:t>Deals 20 damage</w:t>
@@ -1251,7 +1422,7 @@
       <w:tr>
         <w:tc>
           <w:tcPr>
-            <w:cnfStyle w:val="001000000000" w:firstRow="0" w:lastRow="0" w:firstColumn="1" w:lastColumn="0" w:oddVBand="0" w:evenVBand="0" w:oddHBand="0" w:evenHBand="0" w:firstRowFirstColumn="0" w:firstRowLastColumn="0" w:lastRowFirstColumn="0" w:lastRowLastColumn="0"/>
+            <w:cnfStyle w:val="001000000000"/>
             <w:tcW w:w="3192" w:type="dxa"/>
           </w:tcPr>
           <w:p>
@@ -1274,7 +1445,7 @@
           </w:tcPr>
           <w:p>
             <w:pPr>
-              <w:cnfStyle w:val="000000000000" w:firstRow="0" w:lastRow="0" w:firstColumn="0" w:lastColumn="0" w:oddVBand="0" w:evenVBand="0" w:oddHBand="0" w:evenHBand="0" w:firstRowFirstColumn="0" w:firstRowLastColumn="0" w:lastRowFirstColumn="0" w:lastRowLastColumn="0"/>
+              <w:cnfStyle w:val="000000000000"/>
             </w:pPr>
             <w:r>
               <w:t>30 MP</w:t>
@@ -1287,7 +1458,7 @@
           </w:tcPr>
           <w:p>
             <w:pPr>
-              <w:cnfStyle w:val="000000000000" w:firstRow="0" w:lastRow="0" w:firstColumn="0" w:lastColumn="0" w:oddVBand="0" w:evenVBand="0" w:oddHBand="0" w:evenHBand="0" w:firstRowFirstColumn="0" w:firstRowLastColumn="0" w:lastRowFirstColumn="0" w:lastRowLastColumn="0"/>
+              <w:cnfStyle w:val="000000000000"/>
             </w:pPr>
             <w:r>
               <w:t>Swaps positi</w:t>
@@ -1300,11 +1471,11 @@
       </w:tr>
       <w:tr>
         <w:trPr>
-          <w:cnfStyle w:val="000000100000" w:firstRow="0" w:lastRow="0" w:firstColumn="0" w:lastColumn="0" w:oddVBand="0" w:evenVBand="0" w:oddHBand="1" w:evenHBand="0" w:firstRowFirstColumn="0" w:firstRowLastColumn="0" w:lastRowFirstColumn="0" w:lastRowLastColumn="0"/>
+          <w:cnfStyle w:val="000000100000"/>
         </w:trPr>
         <w:tc>
           <w:tcPr>
-            <w:cnfStyle w:val="001000000000" w:firstRow="0" w:lastRow="0" w:firstColumn="1" w:lastColumn="0" w:oddVBand="0" w:evenVBand="0" w:oddHBand="0" w:evenHBand="0" w:firstRowFirstColumn="0" w:firstRowLastColumn="0" w:lastRowFirstColumn="0" w:lastRowLastColumn="0"/>
+            <w:cnfStyle w:val="001000000000"/>
             <w:tcW w:w="3192" w:type="dxa"/>
           </w:tcPr>
           <w:p>
@@ -1319,7 +1490,7 @@
           </w:tcPr>
           <w:p>
             <w:pPr>
-              <w:cnfStyle w:val="000000100000" w:firstRow="0" w:lastRow="0" w:firstColumn="0" w:lastColumn="0" w:oddVBand="0" w:evenVBand="0" w:oddHBand="1" w:evenHBand="0" w:firstRowFirstColumn="0" w:firstRowLastColumn="0" w:lastRowFirstColumn="0" w:lastRowLastColumn="0"/>
+              <w:cnfStyle w:val="000000100000"/>
             </w:pPr>
             <w:r>
               <w:t>20</w:t>
@@ -1335,7 +1506,7 @@
           </w:tcPr>
           <w:p>
             <w:pPr>
-              <w:cnfStyle w:val="000000100000" w:firstRow="0" w:lastRow="0" w:firstColumn="0" w:lastColumn="0" w:oddVBand="0" w:evenVBand="0" w:oddHBand="1" w:evenHBand="0" w:firstRowFirstColumn="0" w:firstRowLastColumn="0" w:lastRowFirstColumn="0" w:lastRowLastColumn="0"/>
+              <w:cnfStyle w:val="000000100000"/>
             </w:pPr>
             <w:r>
               <w:t>Target unit is snared. Adds 3</w:t>
@@ -1358,7 +1529,7 @@
       <w:tr>
         <w:tc>
           <w:tcPr>
-            <w:cnfStyle w:val="001000000000" w:firstRow="0" w:lastRow="0" w:firstColumn="1" w:lastColumn="0" w:oddVBand="0" w:evenVBand="0" w:oddHBand="0" w:evenHBand="0" w:firstRowFirstColumn="0" w:firstRowLastColumn="0" w:lastRowFirstColumn="0" w:lastRowLastColumn="0"/>
+            <w:cnfStyle w:val="001000000000"/>
             <w:tcW w:w="3192" w:type="dxa"/>
           </w:tcPr>
           <w:p>
@@ -1373,7 +1544,7 @@
           </w:tcPr>
           <w:p>
             <w:pPr>
-              <w:cnfStyle w:val="000000000000" w:firstRow="0" w:lastRow="0" w:firstColumn="0" w:lastColumn="0" w:oddVBand="0" w:evenVBand="0" w:oddHBand="0" w:evenHBand="0" w:firstRowFirstColumn="0" w:firstRowLastColumn="0" w:lastRowFirstColumn="0" w:lastRowLastColumn="0"/>
+              <w:cnfStyle w:val="000000000000"/>
             </w:pPr>
             <w:r>
               <w:t>50 MP</w:t>
@@ -1386,7 +1557,7 @@
           </w:tcPr>
           <w:p>
             <w:pPr>
-              <w:cnfStyle w:val="000000000000" w:firstRow="0" w:lastRow="0" w:firstColumn="0" w:lastColumn="0" w:oddVBand="0" w:evenVBand="0" w:oddHBand="0" w:evenHBand="0" w:firstRowFirstColumn="0" w:firstRowLastColumn="0" w:lastRowFirstColumn="0" w:lastRowLastColumn="0"/>
+              <w:cnfStyle w:val="000000000000"/>
             </w:pPr>
             <w:r>
               <w:t>Fully restores HP of target allied unit.</w:t>
@@ -1402,11 +1573,11 @@
       </w:tr>
       <w:tr>
         <w:trPr>
-          <w:cnfStyle w:val="000000100000" w:firstRow="0" w:lastRow="0" w:firstColumn="0" w:lastColumn="0" w:oddVBand="0" w:evenVBand="0" w:oddHBand="1" w:evenHBand="0" w:firstRowFirstColumn="0" w:firstRowLastColumn="0" w:lastRowFirstColumn="0" w:lastRowLastColumn="0"/>
+          <w:cnfStyle w:val="000000100000"/>
         </w:trPr>
         <w:tc>
           <w:tcPr>
-            <w:cnfStyle w:val="001000000000" w:firstRow="0" w:lastRow="0" w:firstColumn="1" w:lastColumn="0" w:oddVBand="0" w:evenVBand="0" w:oddHBand="0" w:evenHBand="0" w:firstRowFirstColumn="0" w:firstRowLastColumn="0" w:lastRowFirstColumn="0" w:lastRowLastColumn="0"/>
+            <w:cnfStyle w:val="001000000000"/>
             <w:tcW w:w="3192" w:type="dxa"/>
           </w:tcPr>
           <w:p>
@@ -1426,7 +1597,7 @@
           </w:tcPr>
           <w:p>
             <w:pPr>
-              <w:cnfStyle w:val="000000100000" w:firstRow="0" w:lastRow="0" w:firstColumn="0" w:lastColumn="0" w:oddVBand="0" w:evenVBand="0" w:oddHBand="1" w:evenHBand="0" w:firstRowFirstColumn="0" w:firstRowLastColumn="0" w:lastRowFirstColumn="0" w:lastRowLastColumn="0"/>
+              <w:cnfStyle w:val="000000100000"/>
             </w:pPr>
             <w:r>
               <w:t>30 MP</w:t>
@@ -1439,17 +1610,19 @@
           </w:tcPr>
           <w:p>
             <w:pPr>
-              <w:cnfStyle w:val="000000100000" w:firstRow="0" w:lastRow="0" w:firstColumn="0" w:lastColumn="0" w:oddVBand="0" w:evenVBand="0" w:oddHBand="1" w:evenHBand="0" w:firstRowFirstColumn="0" w:firstRowLastColumn="0" w:lastRowFirstColumn="0" w:lastRowLastColumn="0"/>
+              <w:cnfStyle w:val="000000100000"/>
             </w:pPr>
             <w:r>
               <w:t xml:space="preserve">Changes the target unit’s armour type to </w:t>
             </w:r>
+            <w:proofErr w:type="gramStart"/>
             <w:r>
               <w:rPr>
                 <w:i/>
               </w:rPr>
               <w:t>imbued</w:t>
             </w:r>
+            <w:proofErr w:type="gramEnd"/>
             <w:r>
               <w:t xml:space="preserve"> for 3</w:t>
             </w:r>
@@ -1462,7 +1635,7 @@
       <w:tr>
         <w:tc>
           <w:tcPr>
-            <w:cnfStyle w:val="001000000000" w:firstRow="0" w:lastRow="0" w:firstColumn="1" w:lastColumn="0" w:oddVBand="0" w:evenVBand="0" w:oddHBand="0" w:evenHBand="0" w:firstRowFirstColumn="0" w:firstRowLastColumn="0" w:lastRowFirstColumn="0" w:lastRowLastColumn="0"/>
+            <w:cnfStyle w:val="001000000000"/>
             <w:tcW w:w="3192" w:type="dxa"/>
           </w:tcPr>
           <w:p>
@@ -1477,7 +1650,7 @@
           </w:tcPr>
           <w:p>
             <w:pPr>
-              <w:cnfStyle w:val="000000000000" w:firstRow="0" w:lastRow="0" w:firstColumn="0" w:lastColumn="0" w:oddVBand="0" w:evenVBand="0" w:oddHBand="0" w:evenHBand="0" w:firstRowFirstColumn="0" w:firstRowLastColumn="0" w:lastRowFirstColumn="0" w:lastRowLastColumn="0"/>
+              <w:cnfStyle w:val="000000000000"/>
             </w:pPr>
             <w:r>
               <w:t>0 MP</w:t>
@@ -1490,7 +1663,7 @@
           </w:tcPr>
           <w:p>
             <w:pPr>
-              <w:cnfStyle w:val="000000000000" w:firstRow="0" w:lastRow="0" w:firstColumn="0" w:lastColumn="0" w:oddVBand="0" w:evenVBand="0" w:oddHBand="0" w:evenHBand="0" w:firstRowFirstColumn="0" w:firstRowLastColumn="0" w:lastRowFirstColumn="0" w:lastRowLastColumn="0"/>
+              <w:cnfStyle w:val="000000000000"/>
             </w:pPr>
             <w:r>
               <w:t>Fully restores MP. Unable to act for 5 turns.</w:t>
@@ -1533,10 +1706,10 @@
                     </pic:cNvPicPr>
                   </pic:nvPicPr>
                   <pic:blipFill>
-                    <a:blip r:embed="rId6">
+                    <a:blip r:embed="rId6" cstate="print">
                       <a:extLst>
                         <a:ext uri="{28A0092B-C50C-407E-A947-70E740481C1C}">
-                          <a14:useLocalDpi xmlns:a14="http://schemas.microsoft.com/office/drawing/2010/main" val="0"/>
+                          <a14:useLocalDpi xmlns:a14="http://schemas.microsoft.com/office/drawing/2010/main" xmlns:wps="http://schemas.microsoft.com/office/word/2010/wordprocessingShape" xmlns:wpi="http://schemas.microsoft.com/office/word/2010/wordprocessingInk" xmlns:wpg="http://schemas.microsoft.com/office/word/2010/wordprocessingGroup" xmlns:w14="http://schemas.microsoft.com/office/word/2010/wordml" xmlns:w="http://schemas.openxmlformats.org/wordprocessingml/2006/main" xmlns:w10="urn:schemas-microsoft-com:office:word" xmlns:wp14="http://schemas.microsoft.com/office/word/2010/wordprocessingDrawing" xmlns:v="urn:schemas-microsoft-com:vml" xmlns:o="urn:schemas-microsoft-com:office:office" xmlns:mc="http://schemas.openxmlformats.org/markup-compatibility/2006" xmlns:wpc="http://schemas.microsoft.com/office/word/2010/wordprocessingCanvas" xmlns="" val="0"/>
                         </a:ext>
                       </a:extLst>
                     </a:blip>
@@ -1575,8 +1748,361 @@
 </w:document>
 </file>
 
+<file path=word/numbering.xml><?xml version="1.0" encoding="utf-8"?>
+<w:numbering xmlns:ve="http://schemas.openxmlformats.org/markup-compatibility/2006" xmlns:o="urn:schemas-microsoft-com:office:office" xmlns:r="http://schemas.openxmlformats.org/officeDocument/2006/relationships" xmlns:m="http://schemas.openxmlformats.org/officeDocument/2006/math" xmlns:v="urn:schemas-microsoft-com:vml" xmlns:wp="http://schemas.openxmlformats.org/drawingml/2006/wordprocessingDrawing" xmlns:w10="urn:schemas-microsoft-com:office:word" xmlns:w="http://schemas.openxmlformats.org/wordprocessingml/2006/main" xmlns:wne="http://schemas.microsoft.com/office/word/2006/wordml">
+  <w:abstractNum w:abstractNumId="0">
+    <w:nsid w:val="0F695893"/>
+    <w:multiLevelType w:val="hybridMultilevel"/>
+    <w:tmpl w:val="B1B27A2C"/>
+    <w:lvl w:ilvl="0" w:tplc="B92C6702">
+      <w:start w:val="1"/>
+      <w:numFmt w:val="bullet"/>
+      <w:lvlText w:val=""/>
+      <w:lvlJc w:val="left"/>
+      <w:pPr>
+        <w:ind w:left="720" w:hanging="360"/>
+      </w:pPr>
+      <w:rPr>
+        <w:rFonts w:ascii="Symbol" w:hAnsi="Symbol" w:hint="default"/>
+      </w:rPr>
+    </w:lvl>
+    <w:lvl w:ilvl="1" w:tplc="10090003" w:tentative="1">
+      <w:start w:val="1"/>
+      <w:numFmt w:val="bullet"/>
+      <w:lvlText w:val="o"/>
+      <w:lvlJc w:val="left"/>
+      <w:pPr>
+        <w:ind w:left="1440" w:hanging="360"/>
+      </w:pPr>
+      <w:rPr>
+        <w:rFonts w:ascii="Courier New" w:hAnsi="Courier New" w:cs="Courier New" w:hint="default"/>
+      </w:rPr>
+    </w:lvl>
+    <w:lvl w:ilvl="2" w:tplc="10090005" w:tentative="1">
+      <w:start w:val="1"/>
+      <w:numFmt w:val="bullet"/>
+      <w:lvlText w:val=""/>
+      <w:lvlJc w:val="left"/>
+      <w:pPr>
+        <w:ind w:left="2160" w:hanging="360"/>
+      </w:pPr>
+      <w:rPr>
+        <w:rFonts w:ascii="Wingdings" w:hAnsi="Wingdings" w:hint="default"/>
+      </w:rPr>
+    </w:lvl>
+    <w:lvl w:ilvl="3" w:tplc="10090001" w:tentative="1">
+      <w:start w:val="1"/>
+      <w:numFmt w:val="bullet"/>
+      <w:lvlText w:val=""/>
+      <w:lvlJc w:val="left"/>
+      <w:pPr>
+        <w:ind w:left="2880" w:hanging="360"/>
+      </w:pPr>
+      <w:rPr>
+        <w:rFonts w:ascii="Symbol" w:hAnsi="Symbol" w:hint="default"/>
+      </w:rPr>
+    </w:lvl>
+    <w:lvl w:ilvl="4" w:tplc="10090003" w:tentative="1">
+      <w:start w:val="1"/>
+      <w:numFmt w:val="bullet"/>
+      <w:lvlText w:val="o"/>
+      <w:lvlJc w:val="left"/>
+      <w:pPr>
+        <w:ind w:left="3600" w:hanging="360"/>
+      </w:pPr>
+      <w:rPr>
+        <w:rFonts w:ascii="Courier New" w:hAnsi="Courier New" w:cs="Courier New" w:hint="default"/>
+      </w:rPr>
+    </w:lvl>
+    <w:lvl w:ilvl="5" w:tplc="10090005" w:tentative="1">
+      <w:start w:val="1"/>
+      <w:numFmt w:val="bullet"/>
+      <w:lvlText w:val=""/>
+      <w:lvlJc w:val="left"/>
+      <w:pPr>
+        <w:ind w:left="4320" w:hanging="360"/>
+      </w:pPr>
+      <w:rPr>
+        <w:rFonts w:ascii="Wingdings" w:hAnsi="Wingdings" w:hint="default"/>
+      </w:rPr>
+    </w:lvl>
+    <w:lvl w:ilvl="6" w:tplc="10090001" w:tentative="1">
+      <w:start w:val="1"/>
+      <w:numFmt w:val="bullet"/>
+      <w:lvlText w:val=""/>
+      <w:lvlJc w:val="left"/>
+      <w:pPr>
+        <w:ind w:left="5040" w:hanging="360"/>
+      </w:pPr>
+      <w:rPr>
+        <w:rFonts w:ascii="Symbol" w:hAnsi="Symbol" w:hint="default"/>
+      </w:rPr>
+    </w:lvl>
+    <w:lvl w:ilvl="7" w:tplc="10090003" w:tentative="1">
+      <w:start w:val="1"/>
+      <w:numFmt w:val="bullet"/>
+      <w:lvlText w:val="o"/>
+      <w:lvlJc w:val="left"/>
+      <w:pPr>
+        <w:ind w:left="5760" w:hanging="360"/>
+      </w:pPr>
+      <w:rPr>
+        <w:rFonts w:ascii="Courier New" w:hAnsi="Courier New" w:cs="Courier New" w:hint="default"/>
+      </w:rPr>
+    </w:lvl>
+    <w:lvl w:ilvl="8" w:tplc="10090005" w:tentative="1">
+      <w:start w:val="1"/>
+      <w:numFmt w:val="bullet"/>
+      <w:lvlText w:val=""/>
+      <w:lvlJc w:val="left"/>
+      <w:pPr>
+        <w:ind w:left="6480" w:hanging="360"/>
+      </w:pPr>
+      <w:rPr>
+        <w:rFonts w:ascii="Wingdings" w:hAnsi="Wingdings" w:hint="default"/>
+      </w:rPr>
+    </w:lvl>
+  </w:abstractNum>
+  <w:abstractNum w:abstractNumId="1">
+    <w:nsid w:val="35EA0EC0"/>
+    <w:multiLevelType w:val="hybridMultilevel"/>
+    <w:tmpl w:val="99108F86"/>
+    <w:lvl w:ilvl="0" w:tplc="16C4C900">
+      <w:numFmt w:val="bullet"/>
+      <w:lvlText w:val="-"/>
+      <w:lvlJc w:val="left"/>
+      <w:pPr>
+        <w:ind w:left="720" w:hanging="360"/>
+      </w:pPr>
+      <w:rPr>
+        <w:rFonts w:ascii="Calibri" w:eastAsiaTheme="minorHAnsi" w:hAnsi="Calibri" w:cs="Calibri" w:hint="default"/>
+        <w:color w:val="auto"/>
+        <w:sz w:val="22"/>
+      </w:rPr>
+    </w:lvl>
+    <w:lvl w:ilvl="1" w:tplc="10090003" w:tentative="1">
+      <w:start w:val="1"/>
+      <w:numFmt w:val="bullet"/>
+      <w:lvlText w:val="o"/>
+      <w:lvlJc w:val="left"/>
+      <w:pPr>
+        <w:ind w:left="1440" w:hanging="360"/>
+      </w:pPr>
+      <w:rPr>
+        <w:rFonts w:ascii="Courier New" w:hAnsi="Courier New" w:cs="Courier New" w:hint="default"/>
+      </w:rPr>
+    </w:lvl>
+    <w:lvl w:ilvl="2" w:tplc="10090005" w:tentative="1">
+      <w:start w:val="1"/>
+      <w:numFmt w:val="bullet"/>
+      <w:lvlText w:val=""/>
+      <w:lvlJc w:val="left"/>
+      <w:pPr>
+        <w:ind w:left="2160" w:hanging="360"/>
+      </w:pPr>
+      <w:rPr>
+        <w:rFonts w:ascii="Wingdings" w:hAnsi="Wingdings" w:hint="default"/>
+      </w:rPr>
+    </w:lvl>
+    <w:lvl w:ilvl="3" w:tplc="10090001" w:tentative="1">
+      <w:start w:val="1"/>
+      <w:numFmt w:val="bullet"/>
+      <w:lvlText w:val=""/>
+      <w:lvlJc w:val="left"/>
+      <w:pPr>
+        <w:ind w:left="2880" w:hanging="360"/>
+      </w:pPr>
+      <w:rPr>
+        <w:rFonts w:ascii="Symbol" w:hAnsi="Symbol" w:hint="default"/>
+      </w:rPr>
+    </w:lvl>
+    <w:lvl w:ilvl="4" w:tplc="10090003" w:tentative="1">
+      <w:start w:val="1"/>
+      <w:numFmt w:val="bullet"/>
+      <w:lvlText w:val="o"/>
+      <w:lvlJc w:val="left"/>
+      <w:pPr>
+        <w:ind w:left="3600" w:hanging="360"/>
+      </w:pPr>
+      <w:rPr>
+        <w:rFonts w:ascii="Courier New" w:hAnsi="Courier New" w:cs="Courier New" w:hint="default"/>
+      </w:rPr>
+    </w:lvl>
+    <w:lvl w:ilvl="5" w:tplc="10090005" w:tentative="1">
+      <w:start w:val="1"/>
+      <w:numFmt w:val="bullet"/>
+      <w:lvlText w:val=""/>
+      <w:lvlJc w:val="left"/>
+      <w:pPr>
+        <w:ind w:left="4320" w:hanging="360"/>
+      </w:pPr>
+      <w:rPr>
+        <w:rFonts w:ascii="Wingdings" w:hAnsi="Wingdings" w:hint="default"/>
+      </w:rPr>
+    </w:lvl>
+    <w:lvl w:ilvl="6" w:tplc="10090001" w:tentative="1">
+      <w:start w:val="1"/>
+      <w:numFmt w:val="bullet"/>
+      <w:lvlText w:val=""/>
+      <w:lvlJc w:val="left"/>
+      <w:pPr>
+        <w:ind w:left="5040" w:hanging="360"/>
+      </w:pPr>
+      <w:rPr>
+        <w:rFonts w:ascii="Symbol" w:hAnsi="Symbol" w:hint="default"/>
+      </w:rPr>
+    </w:lvl>
+    <w:lvl w:ilvl="7" w:tplc="10090003" w:tentative="1">
+      <w:start w:val="1"/>
+      <w:numFmt w:val="bullet"/>
+      <w:lvlText w:val="o"/>
+      <w:lvlJc w:val="left"/>
+      <w:pPr>
+        <w:ind w:left="5760" w:hanging="360"/>
+      </w:pPr>
+      <w:rPr>
+        <w:rFonts w:ascii="Courier New" w:hAnsi="Courier New" w:cs="Courier New" w:hint="default"/>
+      </w:rPr>
+    </w:lvl>
+    <w:lvl w:ilvl="8" w:tplc="10090005" w:tentative="1">
+      <w:start w:val="1"/>
+      <w:numFmt w:val="bullet"/>
+      <w:lvlText w:val=""/>
+      <w:lvlJc w:val="left"/>
+      <w:pPr>
+        <w:ind w:left="6480" w:hanging="360"/>
+      </w:pPr>
+      <w:rPr>
+        <w:rFonts w:ascii="Wingdings" w:hAnsi="Wingdings" w:hint="default"/>
+      </w:rPr>
+    </w:lvl>
+  </w:abstractNum>
+  <w:abstractNum w:abstractNumId="2">
+    <w:nsid w:val="64C22C5F"/>
+    <w:multiLevelType w:val="hybridMultilevel"/>
+    <w:tmpl w:val="647202E4"/>
+    <w:lvl w:ilvl="0" w:tplc="440CCD30">
+      <w:numFmt w:val="bullet"/>
+      <w:lvlText w:val="-"/>
+      <w:lvlJc w:val="left"/>
+      <w:pPr>
+        <w:ind w:left="720" w:hanging="360"/>
+      </w:pPr>
+      <w:rPr>
+        <w:rFonts w:ascii="Calibri" w:eastAsiaTheme="minorHAnsi" w:hAnsi="Calibri" w:cs="Calibri" w:hint="default"/>
+      </w:rPr>
+    </w:lvl>
+    <w:lvl w:ilvl="1" w:tplc="10090003" w:tentative="1">
+      <w:start w:val="1"/>
+      <w:numFmt w:val="bullet"/>
+      <w:lvlText w:val="o"/>
+      <w:lvlJc w:val="left"/>
+      <w:pPr>
+        <w:ind w:left="1440" w:hanging="360"/>
+      </w:pPr>
+      <w:rPr>
+        <w:rFonts w:ascii="Courier New" w:hAnsi="Courier New" w:cs="Courier New" w:hint="default"/>
+      </w:rPr>
+    </w:lvl>
+    <w:lvl w:ilvl="2" w:tplc="10090005" w:tentative="1">
+      <w:start w:val="1"/>
+      <w:numFmt w:val="bullet"/>
+      <w:lvlText w:val=""/>
+      <w:lvlJc w:val="left"/>
+      <w:pPr>
+        <w:ind w:left="2160" w:hanging="360"/>
+      </w:pPr>
+      <w:rPr>
+        <w:rFonts w:ascii="Wingdings" w:hAnsi="Wingdings" w:hint="default"/>
+      </w:rPr>
+    </w:lvl>
+    <w:lvl w:ilvl="3" w:tplc="10090001" w:tentative="1">
+      <w:start w:val="1"/>
+      <w:numFmt w:val="bullet"/>
+      <w:lvlText w:val=""/>
+      <w:lvlJc w:val="left"/>
+      <w:pPr>
+        <w:ind w:left="2880" w:hanging="360"/>
+      </w:pPr>
+      <w:rPr>
+        <w:rFonts w:ascii="Symbol" w:hAnsi="Symbol" w:hint="default"/>
+      </w:rPr>
+    </w:lvl>
+    <w:lvl w:ilvl="4" w:tplc="10090003" w:tentative="1">
+      <w:start w:val="1"/>
+      <w:numFmt w:val="bullet"/>
+      <w:lvlText w:val="o"/>
+      <w:lvlJc w:val="left"/>
+      <w:pPr>
+        <w:ind w:left="3600" w:hanging="360"/>
+      </w:pPr>
+      <w:rPr>
+        <w:rFonts w:ascii="Courier New" w:hAnsi="Courier New" w:cs="Courier New" w:hint="default"/>
+      </w:rPr>
+    </w:lvl>
+    <w:lvl w:ilvl="5" w:tplc="10090005" w:tentative="1">
+      <w:start w:val="1"/>
+      <w:numFmt w:val="bullet"/>
+      <w:lvlText w:val=""/>
+      <w:lvlJc w:val="left"/>
+      <w:pPr>
+        <w:ind w:left="4320" w:hanging="360"/>
+      </w:pPr>
+      <w:rPr>
+        <w:rFonts w:ascii="Wingdings" w:hAnsi="Wingdings" w:hint="default"/>
+      </w:rPr>
+    </w:lvl>
+    <w:lvl w:ilvl="6" w:tplc="10090001" w:tentative="1">
+      <w:start w:val="1"/>
+      <w:numFmt w:val="bullet"/>
+      <w:lvlText w:val=""/>
+      <w:lvlJc w:val="left"/>
+      <w:pPr>
+        <w:ind w:left="5040" w:hanging="360"/>
+      </w:pPr>
+      <w:rPr>
+        <w:rFonts w:ascii="Symbol" w:hAnsi="Symbol" w:hint="default"/>
+      </w:rPr>
+    </w:lvl>
+    <w:lvl w:ilvl="7" w:tplc="10090003" w:tentative="1">
+      <w:start w:val="1"/>
+      <w:numFmt w:val="bullet"/>
+      <w:lvlText w:val="o"/>
+      <w:lvlJc w:val="left"/>
+      <w:pPr>
+        <w:ind w:left="5760" w:hanging="360"/>
+      </w:pPr>
+      <w:rPr>
+        <w:rFonts w:ascii="Courier New" w:hAnsi="Courier New" w:cs="Courier New" w:hint="default"/>
+      </w:rPr>
+    </w:lvl>
+    <w:lvl w:ilvl="8" w:tplc="10090005" w:tentative="1">
+      <w:start w:val="1"/>
+      <w:numFmt w:val="bullet"/>
+      <w:lvlText w:val=""/>
+      <w:lvlJc w:val="left"/>
+      <w:pPr>
+        <w:ind w:left="6480" w:hanging="360"/>
+      </w:pPr>
+      <w:rPr>
+        <w:rFonts w:ascii="Wingdings" w:hAnsi="Wingdings" w:hint="default"/>
+      </w:rPr>
+    </w:lvl>
+  </w:abstractNum>
+  <w:num w:numId="1">
+    <w:abstractNumId w:val="1"/>
+  </w:num>
+  <w:num w:numId="2">
+    <w:abstractNumId w:val="2"/>
+  </w:num>
+  <w:num w:numId="3">
+    <w:abstractNumId w:val="0"/>
+  </w:num>
+</w:numbering>
+</file>
+
 <file path=word/styles.xml><?xml version="1.0" encoding="utf-8"?>
-<w:styles xmlns:mc="http://schemas.openxmlformats.org/markup-compatibility/2006" xmlns:r="http://schemas.openxmlformats.org/officeDocument/2006/relationships" xmlns:w="http://schemas.openxmlformats.org/wordprocessingml/2006/main" xmlns:w14="http://schemas.microsoft.com/office/word/2010/wordml" mc:Ignorable="w14">
+<w:styles xmlns:r="http://schemas.openxmlformats.org/officeDocument/2006/relationships" xmlns:w="http://schemas.openxmlformats.org/wordprocessingml/2006/main">
   <w:docDefaults>
     <w:rPrDefault>
       <w:rPr>
@@ -1845,6 +2371,7 @@
     <w:uiPriority w:val="99"/>
     <w:semiHidden/>
     <w:unhideWhenUsed/>
+    <w:qFormat/>
     <w:tblPr>
       <w:tblInd w:w="0" w:type="dxa"/>
       <w:tblCellMar>
@@ -2114,6 +2641,17 @@
       <w:iCs/>
       <w:color w:val="4F81BD" w:themeColor="accent1"/>
     </w:rPr>
+  </w:style>
+  <w:style w:type="paragraph" w:styleId="ListParagraph">
+    <w:name w:val="List Paragraph"/>
+    <w:basedOn w:val="Normal"/>
+    <w:uiPriority w:val="34"/>
+    <w:qFormat/>
+    <w:rsid w:val="00766B50"/>
+    <w:pPr>
+      <w:ind w:left="720"/>
+      <w:contextualSpacing/>
+    </w:pPr>
   </w:style>
 </w:styles>
 </file>
@@ -2951,7 +3489,7 @@
 </file>
 
 <file path=customXml/itemProps1.xml><?xml version="1.0" encoding="utf-8"?>
-<ds:datastoreItem xmlns:ds="http://schemas.openxmlformats.org/officeDocument/2006/customXml" ds:itemID="{AACD619F-77DC-4DC7-A81E-827E20B69A9C}">
+<ds:datastoreItem xmlns:ds="http://schemas.openxmlformats.org/officeDocument/2006/customXml" ds:itemID="{570CCB51-B029-4D5B-97BA-42CE20D7EF3D}">
   <ds:schemaRefs>
     <ds:schemaRef ds:uri="http://schemas.openxmlformats.org/officeDocument/2006/bibliography"/>
   </ds:schemaRefs>

</xml_diff>